<commit_message>
Power point Vorlage hinzugefügt, Workflow durch geschaut
</commit_message>
<xml_diff>
--- a/Ticket Workflow.docx
+++ b/Ticket Workflow.docx
@@ -92,7 +92,7 @@
           <w:szCs w:val="24"/>
           <w:lang w:eastAsia="de-DE"/>
         </w:rPr>
-        <w:t>“. Falls aber die Bearbeitung des Tickets nicht sofort passieren soll wird der Status auf „</w:t>
+        <w:t>“. Falls aber die Bearbeitung des Tickets sofort passieren soll wird der Status auf „</w:t>
       </w:r>
       <w:proofErr w:type="spellStart"/>
       <w:r>
@@ -118,7 +118,23 @@
           <w:szCs w:val="24"/>
           <w:lang w:eastAsia="de-DE"/>
         </w:rPr>
-        <w:t xml:space="preserve">“ gestellt. Sebastian entscheidet auch welchem Mitarbeiter das Ticket zugewiesen werden soll. Tickets mit dem Status „Open“ werden meistens keinem speziellen Mitarbeiter zugewiesen, sondern können von jedem bearbeitet werden der gerade Zeit dafür findet. </w:t>
+        <w:t>“ gestellt. Sebastian entscheidet auch welchem Mitarbeiter das Ticket zugewiesen werden soll. Tickets mit dem Status „Open“ werden meistens keinem speziellen Mitarbeiter zugewiesen, sondern können von jedem bearbeitet werden</w:t>
+      </w:r>
+      <w:r>
+        <w:rPr>
+          <w:sz w:val="24"/>
+          <w:szCs w:val="24"/>
+          <w:lang w:eastAsia="de-DE"/>
+        </w:rPr>
+        <w:t>,</w:t>
+      </w:r>
+      <w:r>
+        <w:rPr>
+          <w:sz w:val="24"/>
+          <w:szCs w:val="24"/>
+          <w:lang w:eastAsia="de-DE"/>
+        </w:rPr>
+        <w:t xml:space="preserve"> der gerade Zeit dafür findet. </w:t>
       </w:r>
       <w:r>
         <w:rPr>
@@ -252,7 +268,23 @@
           <w:szCs w:val="24"/>
           <w:lang w:eastAsia="de-DE"/>
         </w:rPr>
-        <w:t xml:space="preserve"> Do“ zurück wirft und der jeweilige Mitarbeiter es nochmal überarbeiten muss. Wenn der Tester allerdings keinen Fehler finden kann stellt er den Status des Tickets auf „In Review“</w:t>
+        <w:t xml:space="preserve"> Do“ zurück wirft und der jeweilige Mitarbeiter es nochmal überarbeiten muss. Wenn der Tester allerdings keinen Fehler finden kann</w:t>
+      </w:r>
+      <w:r>
+        <w:rPr>
+          <w:sz w:val="24"/>
+          <w:szCs w:val="24"/>
+          <w:lang w:eastAsia="de-DE"/>
+        </w:rPr>
+        <w:t>,</w:t>
+      </w:r>
+      <w:r>
+        <w:rPr>
+          <w:sz w:val="24"/>
+          <w:szCs w:val="24"/>
+          <w:lang w:eastAsia="de-DE"/>
+        </w:rPr>
+        <w:t xml:space="preserve"> stellt er den Status des Tickets auf „In Review“</w:t>
       </w:r>
       <w:r>
         <w:rPr>
@@ -422,16 +454,16 @@
         </w:rPr>
         <w:t>“ wieder öffnen.</w:t>
       </w:r>
-    </w:p>
-    <w:p>
-      <w:pPr>
-        <w:rPr>
-          <w:b/>
-          <w:lang w:eastAsia="de-DE"/>
-        </w:rPr>
-      </w:pPr>
       <w:bookmarkStart w:id="0" w:name="_GoBack"/>
       <w:bookmarkEnd w:id="0"/>
+    </w:p>
+    <w:p>
+      <w:pPr>
+        <w:rPr>
+          <w:b/>
+          <w:lang w:eastAsia="de-DE"/>
+        </w:rPr>
+      </w:pPr>
     </w:p>
     <w:p>
       <w:pPr>

</xml_diff>